<commit_message>
made changes to r lab
</commit_message>
<xml_diff>
--- a/static/assignment/Using_R_HW.docx
+++ b/static/assignment/Using_R_HW.docx
@@ -2272,18 +2272,27 @@
         </w:rPr>
         <w:t xml:space="preserve"> (</w:t>
       </w:r>
-      <w:r>
-        <w:rPr>
-          <w:rFonts w:cs="Times New Roman"/>
-        </w:rPr>
-        <w:t>https://osf.io/jse8h</w:t>
-      </w:r>
+      <w:hyperlink r:id="rId7" w:history="1">
+        <w:r>
+          <w:rPr>
+            <w:rStyle w:val="Hyperlink"/>
+            <w:rFonts w:cs="Times New Roman"/>
+          </w:rPr>
+          <w:t>https://osf.io/jse8h</w:t>
+        </w:r>
+      </w:hyperlink>
       <w:r>
         <w:rPr>
           <w:rFonts w:cs="Times New Roman"/>
         </w:rPr>
         <w:t>)</w:t>
       </w:r>
+      <w:r>
+        <w:rPr>
+          <w:rFonts w:cs="Times New Roman"/>
+        </w:rPr>
+        <w:t xml:space="preserve"> and print first 6 rows of data</w:t>
+      </w:r>
     </w:p>
     <w:p>
       <w:pPr>
@@ -2297,7 +2306,7 @@
       </w:pPr>
     </w:p>
     <w:sectPr>
-      <w:headerReference w:type="default" r:id="rId7"/>
+      <w:headerReference w:type="default" r:id="rId8"/>
       <w:pgSz w:w="12240" w:h="15840"/>
       <w:pgMar w:top="1440" w:right="1440" w:bottom="1440" w:left="1440" w:header="720" w:footer="720" w:gutter="0"/>
       <w:cols w:space="720"/>
@@ -3309,6 +3318,27 @@
       <w:contextualSpacing/>
     </w:pPr>
   </w:style>
+  <w:style w:type="character" w:styleId="Hyperlink">
+    <w:name w:val="Hyperlink"/>
+    <w:basedOn w:val="DefaultParagraphFont"/>
+    <w:uiPriority w:val="99"/>
+    <w:unhideWhenUsed/>
+    <w:rsid w:val="00DB36FB"/>
+    <w:rPr>
+      <w:color w:val="0000FF" w:themeColor="hyperlink"/>
+      <w:u w:val="single"/>
+    </w:rPr>
+  </w:style>
+  <w:style w:type="character" w:styleId="UnresolvedMention">
+    <w:name w:val="Unresolved Mention"/>
+    <w:basedOn w:val="DefaultParagraphFont"/>
+    <w:uiPriority w:val="99"/>
+    <w:rsid w:val="00DB36FB"/>
+    <w:rPr>
+      <w:color w:val="605E5C"/>
+      <w:shd w:val="clear" w:color="auto" w:fill="E1DFDD"/>
+    </w:rPr>
+  </w:style>
 </w:styles>
 </file>
 

</xml_diff>